<commit_message>
[Code Race - Requisitos minimo s HW & SW-Altran PT.docx] Update SW
</commit_message>
<xml_diff>
--- a/Code Race - Requisitos minimo s HW & SW-Altran PT.docx
+++ b/Code Race - Requisitos minimo s HW & SW-Altran PT.docx
@@ -25,68 +25,34 @@
             <w:pPr>
               <w:pStyle w:val="Title-Cover"/>
               <w:rPr>
-                <w:lang w:val="en-US"/>
+                <w:lang w:val="pt-PT"/>
               </w:rPr>
             </w:pPr>
             <w:r>
               <w:rPr>
-                <w:lang w:val="en-US"/>
+                <w:lang w:val="pt-PT"/>
               </w:rPr>
               <w:t>HACKATON</w:t>
             </w:r>
+            <w:r>
+              <w:rPr>
+                <w:lang w:val="pt-PT"/>
+              </w:rPr>
+              <w:t xml:space="preserve"> – Code Race</w:t>
+            </w:r>
           </w:p>
           <w:p>
             <w:pPr>
               <w:pStyle w:val="Title-Cover"/>
               <w:rPr>
-                <w:lang w:val="en-US"/>
+                <w:lang w:val="pt-PT"/>
               </w:rPr>
             </w:pPr>
             <w:r>
               <w:rPr>
-                <w:lang w:val="en-US"/>
-              </w:rPr>
-              <w:t>Food Order Challenge</w:t>
-            </w:r>
-            <w:r>
-              <w:rPr>
-                <w:lang w:val="en-US"/>
-              </w:rPr>
-              <w:t xml:space="preserve"> – </w:t>
-            </w:r>
-            <w:proofErr w:type="spellStart"/>
-            <w:r>
-              <w:rPr>
-                <w:lang w:val="en-US"/>
-              </w:rPr>
-              <w:t>Requisitos</w:t>
-            </w:r>
-            <w:proofErr w:type="spellEnd"/>
-            <w:r>
-              <w:rPr>
-                <w:lang w:val="en-US"/>
-              </w:rPr>
-              <w:t xml:space="preserve"> </w:t>
-            </w:r>
-            <w:proofErr w:type="spellStart"/>
-            <w:r>
-              <w:rPr>
-                <w:lang w:val="en-US"/>
-              </w:rPr>
-              <w:t>Mí</w:t>
-            </w:r>
-            <w:r>
-              <w:rPr>
-                <w:lang w:val="en-US"/>
-              </w:rPr>
-              <w:t>nimos</w:t>
-            </w:r>
-            <w:proofErr w:type="spellEnd"/>
-            <w:r>
-              <w:rPr>
-                <w:lang w:val="en-US"/>
-              </w:rPr>
-              <w:t xml:space="preserve"> HW &amp; SW</w:t>
+                <w:lang w:val="pt-PT"/>
+              </w:rPr>
+              <w:t>Requisitos Mínimos HW &amp; SW</w:t>
             </w:r>
           </w:p>
         </w:tc>
@@ -102,7 +68,7 @@
           <w:p>
             <w:pPr>
               <w:rPr>
-                <w:lang w:val="en-US"/>
+                <w:lang w:val="pt-PT"/>
               </w:rPr>
             </w:pPr>
           </w:p>
@@ -121,7 +87,7 @@
               <w:pStyle w:val="Text-Datecover"/>
               <w:framePr w:wrap="auto" w:vAnchor="margin" w:hAnchor="text" w:xAlign="left" w:yAlign="inline"/>
               <w:rPr>
-                <w:lang w:val="en-US"/>
+                <w:lang w:val="pt-PT"/>
               </w:rPr>
             </w:pPr>
           </w:p>
@@ -139,7 +105,7 @@
             <w:pPr>
               <w:pStyle w:val="Title-Cover"/>
               <w:rPr>
-                <w:lang w:val="en-US"/>
+                <w:lang w:val="pt-PT"/>
               </w:rPr>
             </w:pPr>
           </w:p>
@@ -156,7 +122,7 @@
           <w:p>
             <w:pPr>
               <w:rPr>
-                <w:lang w:val="en-US"/>
+                <w:lang w:val="pt-PT"/>
               </w:rPr>
             </w:pPr>
           </w:p>
@@ -166,8 +132,14 @@
     <w:p>
       <w:pPr>
         <w:pStyle w:val="Text-Maintext"/>
-      </w:pPr>
-      <w:r>
+        <w:rPr>
+          <w:lang w:val="pt-PT"/>
+        </w:rPr>
+      </w:pPr>
+      <w:r>
+        <w:rPr>
+          <w:lang w:val="pt-PT"/>
+        </w:rPr>
         <w:br w:type="page"/>
       </w:r>
     </w:p>
@@ -344,7 +316,7 @@
               <w:rPr>
                 <w:lang w:val="pt-PT"/>
               </w:rPr>
-              <w:t>Food Order Challenge</w:t>
+              <w:t>HACKATON – Code Race</w:t>
             </w:r>
           </w:p>
         </w:tc>
@@ -450,6 +422,8 @@
           <w:lang w:val="pt-PT"/>
         </w:rPr>
       </w:pPr>
+      <w:bookmarkStart w:id="2" w:name="_GoBack"/>
+      <w:bookmarkEnd w:id="2"/>
     </w:p>
     <w:p>
       <w:pPr>
@@ -871,10 +845,10 @@
           <w:lang w:val="pt-PT"/>
         </w:rPr>
       </w:pPr>
-      <w:bookmarkStart w:id="2" w:name="_Toc275189101"/>
-      <w:bookmarkStart w:id="3" w:name="_Toc277939850"/>
-      <w:bookmarkStart w:id="4" w:name="_Toc328124759"/>
-      <w:bookmarkStart w:id="5" w:name="_Toc26179038"/>
+      <w:bookmarkStart w:id="3" w:name="_Toc275189101"/>
+      <w:bookmarkStart w:id="4" w:name="_Toc277939850"/>
+      <w:bookmarkStart w:id="5" w:name="_Toc328124759"/>
+      <w:bookmarkStart w:id="6" w:name="_Toc26179038"/>
       <w:r>
         <w:rPr>
           <w:rFonts w:asciiTheme="minorHAnsi" w:hAnsiTheme="minorHAnsi" w:cstheme="minorHAnsi"/>
@@ -954,10 +928,10 @@
         </w:rPr>
         <w:t xml:space="preserve"> – Lista de Distribuição</w:t>
       </w:r>
-      <w:bookmarkEnd w:id="2"/>
       <w:bookmarkEnd w:id="3"/>
       <w:bookmarkEnd w:id="4"/>
       <w:bookmarkEnd w:id="5"/>
+      <w:bookmarkEnd w:id="6"/>
     </w:p>
     <w:p>
       <w:pPr>
@@ -1418,10 +1392,10 @@
           <w:lang w:val="pt-PT"/>
         </w:rPr>
       </w:pPr>
-      <w:bookmarkStart w:id="6" w:name="_Toc275189102"/>
-      <w:bookmarkStart w:id="7" w:name="_Toc276392119"/>
-      <w:bookmarkStart w:id="8" w:name="_Toc328124760"/>
-      <w:bookmarkStart w:id="9" w:name="_Toc26179039"/>
+      <w:bookmarkStart w:id="7" w:name="_Toc275189102"/>
+      <w:bookmarkStart w:id="8" w:name="_Toc276392119"/>
+      <w:bookmarkStart w:id="9" w:name="_Toc328124760"/>
+      <w:bookmarkStart w:id="10" w:name="_Toc26179039"/>
       <w:r>
         <w:rPr>
           <w:rFonts w:asciiTheme="minorHAnsi" w:hAnsiTheme="minorHAnsi" w:cstheme="minorHAnsi"/>
@@ -1500,10 +1474,10 @@
         </w:rPr>
         <w:t xml:space="preserve"> – Controlo de versões</w:t>
       </w:r>
-      <w:bookmarkEnd w:id="6"/>
       <w:bookmarkEnd w:id="7"/>
       <w:bookmarkEnd w:id="8"/>
       <w:bookmarkEnd w:id="9"/>
+      <w:bookmarkEnd w:id="10"/>
     </w:p>
     <w:p>
       <w:pPr>
@@ -1779,10 +1753,10 @@
           <w:lang w:val="pt-PT"/>
         </w:rPr>
       </w:pPr>
-      <w:bookmarkStart w:id="10" w:name="_Toc275189103"/>
-      <w:bookmarkStart w:id="11" w:name="_Toc276392120"/>
-      <w:bookmarkStart w:id="12" w:name="_Toc328124761"/>
-      <w:bookmarkStart w:id="13" w:name="_Toc26179040"/>
+      <w:bookmarkStart w:id="11" w:name="_Toc275189103"/>
+      <w:bookmarkStart w:id="12" w:name="_Toc276392120"/>
+      <w:bookmarkStart w:id="13" w:name="_Toc328124761"/>
+      <w:bookmarkStart w:id="14" w:name="_Toc26179040"/>
       <w:r>
         <w:rPr>
           <w:rFonts w:ascii="Lucida Sans Unicode" w:hAnsi="Lucida Sans Unicode" w:cs="Lucida Sans Unicode"/>
@@ -1861,10 +1835,10 @@
         </w:rPr>
         <w:t xml:space="preserve"> – Documentos de Referência</w:t>
       </w:r>
-      <w:bookmarkEnd w:id="10"/>
       <w:bookmarkEnd w:id="11"/>
       <w:bookmarkEnd w:id="12"/>
       <w:bookmarkEnd w:id="13"/>
+      <w:bookmarkEnd w:id="14"/>
     </w:p>
     <w:p>
       <w:pPr>
@@ -2530,97 +2504,247 @@
           <w:lang w:val="pt-PT"/>
         </w:rPr>
       </w:pPr>
-      <w:bookmarkStart w:id="14" w:name="_Toc26179036"/>
+      <w:bookmarkStart w:id="15" w:name="_Toc26179036"/>
       <w:r>
         <w:rPr>
           <w:lang w:val="pt-PT"/>
         </w:rPr>
         <w:lastRenderedPageBreak/>
-        <w:t>Requisitos Mínimos HW &amp; SW</w:t>
-      </w:r>
-      <w:bookmarkEnd w:id="14"/>
+        <w:t>Requisitos Mínimos HW</w:t>
+      </w:r>
+      <w:bookmarkEnd w:id="15"/>
     </w:p>
     <w:p>
       <w:pPr>
-        <w:pStyle w:val="Text-Bullet"/>
+        <w:pStyle w:val="ListParagraph"/>
         <w:numPr>
           <w:ilvl w:val="0"/>
-          <w:numId w:val="17"/>
+          <w:numId w:val="18"/>
         </w:numPr>
-        <w:rPr>
-          <w:lang w:val="pt-PT"/>
-        </w:rPr>
-      </w:pPr>
-      <w:r>
-        <w:rPr>
-          <w:lang w:val="pt-PT"/>
-        </w:rPr>
-        <w:t>OS: 64-bit Windows 7, ou superior, ou Linux (Ubuntu, CentOS, Fedora, RHEL) ou MacOS 10.12 ou 10.13 ou 10.14 ou Solaris 11</w:t>
+        <w:spacing w:line="480" w:lineRule="auto"/>
+        <w:rPr>
+          <w:lang w:val="pt-PT"/>
+        </w:rPr>
+      </w:pPr>
+      <w:r>
+        <w:rPr>
+          <w:lang w:val="pt-PT"/>
+        </w:rPr>
+        <w:t>CPU: Min Dual-core, Recomendado Quad-core</w:t>
       </w:r>
     </w:p>
     <w:p>
       <w:pPr>
-        <w:pStyle w:val="Text-Bullet"/>
+        <w:pStyle w:val="ListParagraph"/>
         <w:numPr>
           <w:ilvl w:val="0"/>
-          <w:numId w:val="17"/>
+          <w:numId w:val="18"/>
         </w:numPr>
-        <w:rPr>
-          <w:lang w:val="pt-PT"/>
-        </w:rPr>
-      </w:pPr>
-      <w:r>
-        <w:rPr>
-          <w:lang w:val="pt-PT"/>
-        </w:rPr>
-        <w:t>CPU: SSE2 (qualquer CPU após 2000, de preferência após 2010)</w:t>
+        <w:spacing w:line="480" w:lineRule="auto"/>
+        <w:rPr>
+          <w:lang w:val="pt-PT"/>
+        </w:rPr>
+      </w:pPr>
+      <w:r>
+        <w:rPr>
+          <w:lang w:val="pt-PT"/>
+        </w:rPr>
+        <w:t>RAM: Min 8 GB, recomendado 16Gb</w:t>
       </w:r>
     </w:p>
     <w:p>
       <w:pPr>
-        <w:pStyle w:val="Text-Bullet"/>
+        <w:pStyle w:val="ListParagraph"/>
         <w:numPr>
           <w:ilvl w:val="0"/>
-          <w:numId w:val="17"/>
+          <w:numId w:val="18"/>
         </w:numPr>
-        <w:rPr>
-          <w:lang w:val="pt-PT"/>
-        </w:rPr>
-      </w:pPr>
-      <w:r>
-        <w:rPr>
-          <w:lang w:val="pt-PT"/>
-        </w:rPr>
-        <w:t>RAM: 4 GB mínimo, 8 GB recomendado</w:t>
+        <w:spacing w:line="480" w:lineRule="auto"/>
+        <w:rPr>
+          <w:lang w:val="pt-PT"/>
+        </w:rPr>
+      </w:pPr>
+      <w:r>
+        <w:rPr>
+          <w:lang w:val="pt-PT"/>
+        </w:rPr>
+        <w:t>DISK SPACE: 100 GB</w:t>
       </w:r>
     </w:p>
     <w:p>
       <w:pPr>
-        <w:pStyle w:val="Text-Bullet"/>
+        <w:spacing w:line="480" w:lineRule="auto"/>
+        <w:rPr>
+          <w:lang w:val="pt-PT"/>
+        </w:rPr>
+      </w:pPr>
+    </w:p>
+    <w:p>
+      <w:pPr>
+        <w:pStyle w:val="Heading1"/>
+        <w:ind w:left="561" w:hanging="561"/>
+        <w:rPr>
+          <w:lang w:val="pt-PT"/>
+        </w:rPr>
+      </w:pPr>
+      <w:r>
+        <w:rPr>
+          <w:lang w:val="pt-PT"/>
+        </w:rPr>
+        <w:t>Requisitos Mínimos SW</w:t>
+      </w:r>
+    </w:p>
+    <w:p>
+      <w:pPr>
+        <w:pStyle w:val="ListParagraph"/>
         <w:numPr>
           <w:ilvl w:val="0"/>
-          <w:numId w:val="17"/>
+          <w:numId w:val="18"/>
         </w:numPr>
-        <w:rPr>
-          <w:lang w:val="pt-PT"/>
-        </w:rPr>
-      </w:pPr>
-      <w:r>
-        <w:rPr>
-          <w:lang w:val="pt-PT"/>
-        </w:rPr>
-        <w:t>DISK SPACE: 50 GB</w:t>
+        <w:spacing w:line="480" w:lineRule="auto"/>
+        <w:rPr>
+          <w:lang w:val="pt-PT"/>
+        </w:rPr>
+      </w:pPr>
+      <w:r>
+        <w:rPr>
+          <w:lang w:val="pt-PT"/>
+        </w:rPr>
+        <w:t>SO: Min Windows 7</w:t>
+      </w:r>
+      <w:r>
+        <w:rPr>
+          <w:lang w:val="pt-PT"/>
+        </w:rPr>
+        <w:t xml:space="preserve">, </w:t>
+      </w:r>
+      <w:r>
+        <w:rPr>
+          <w:lang w:val="pt-PT"/>
+        </w:rPr>
+        <w:t>Recomendado Windows 10 ou Ubuntu 19</w:t>
+      </w:r>
+      <w:r>
+        <w:rPr>
+          <w:lang w:val="pt-PT"/>
+        </w:rPr>
+        <w:t xml:space="preserve"> ou MacOS 10</w:t>
+      </w:r>
+      <w:r>
+        <w:rPr>
+          <w:lang w:val="pt-PT"/>
+        </w:rPr>
+        <w:t xml:space="preserve">. </w:t>
       </w:r>
     </w:p>
     <w:p>
       <w:pPr>
-        <w:rPr>
-          <w:lang w:val="pt-PT"/>
-        </w:rPr>
-      </w:pPr>
+        <w:pStyle w:val="ListParagraph"/>
+        <w:numPr>
+          <w:ilvl w:val="0"/>
+          <w:numId w:val="18"/>
+        </w:numPr>
+        <w:spacing w:line="480" w:lineRule="auto"/>
+        <w:rPr>
+          <w:lang w:val="pt-PT"/>
+        </w:rPr>
+      </w:pPr>
+      <w:r>
+        <w:rPr>
+          <w:lang w:val="pt-PT"/>
+        </w:rPr>
+        <w:t xml:space="preserve">Virtual Box </w:t>
+      </w:r>
+      <w:r>
+        <w:rPr>
+          <w:lang w:val="pt-BR"/>
+        </w:rPr>
+        <w:t>6.0.14</w:t>
+      </w:r>
     </w:p>
     <w:p>
       <w:pPr>
+        <w:pStyle w:val="ListParagraph"/>
+        <w:numPr>
+          <w:ilvl w:val="0"/>
+          <w:numId w:val="18"/>
+        </w:numPr>
+        <w:spacing w:line="480" w:lineRule="auto"/>
+        <w:rPr>
+          <w:lang w:val="pt-PT"/>
+        </w:rPr>
+      </w:pPr>
+      <w:r>
+        <w:rPr>
+          <w:lang w:val="pt-PT"/>
+        </w:rPr>
+        <w:t>Min Java 8</w:t>
+      </w:r>
+    </w:p>
+    <w:p>
+      <w:pPr>
+        <w:pStyle w:val="ListParagraph"/>
+        <w:numPr>
+          <w:ilvl w:val="0"/>
+          <w:numId w:val="18"/>
+        </w:numPr>
+        <w:spacing w:line="480" w:lineRule="auto"/>
+        <w:rPr>
+          <w:lang w:val="pt-PT"/>
+        </w:rPr>
+      </w:pPr>
+      <w:r>
+        <w:rPr>
+          <w:lang w:val="pt-PT"/>
+        </w:rPr>
+        <w:t>Min JDK 8</w:t>
+      </w:r>
+    </w:p>
+    <w:p>
+      <w:pPr>
+        <w:pStyle w:val="ListParagraph"/>
+        <w:numPr>
+          <w:ilvl w:val="0"/>
+          <w:numId w:val="18"/>
+        </w:numPr>
+        <w:spacing w:line="480" w:lineRule="auto"/>
+      </w:pPr>
+      <w:r>
+        <w:t xml:space="preserve">IDE </w:t>
+      </w:r>
+      <w:proofErr w:type="gramStart"/>
+      <w:r>
+        <w:t>Java:</w:t>
+      </w:r>
+      <w:proofErr w:type="gramEnd"/>
+      <w:r>
+        <w:t xml:space="preserve"> Eclipse ou </w:t>
+      </w:r>
+      <w:proofErr w:type="spellStart"/>
+      <w:r>
+        <w:t>Netbeans</w:t>
+      </w:r>
+      <w:proofErr w:type="spellEnd"/>
+      <w:r>
+        <w:t xml:space="preserve">, </w:t>
+      </w:r>
+      <w:proofErr w:type="spellStart"/>
+      <w:r>
+        <w:t>Intelli</w:t>
+      </w:r>
+      <w:r>
+        <w:t>J</w:t>
+      </w:r>
+      <w:proofErr w:type="spellEnd"/>
+    </w:p>
+    <w:p>
+      <w:pPr>
+        <w:pStyle w:val="ListParagraph"/>
+        <w:numPr>
+          <w:ilvl w:val="0"/>
+          <w:numId w:val="18"/>
+        </w:numPr>
+        <w:spacing w:line="480" w:lineRule="auto"/>
         <w:rPr>
           <w:lang w:val="pt-PT"/>
         </w:rPr>
@@ -2637,8 +2761,12 @@
           <w:docGrid w:linePitch="360"/>
         </w:sectPr>
       </w:pPr>
-      <w:bookmarkStart w:id="15" w:name="_GoBack"/>
-      <w:bookmarkEnd w:id="15"/>
+      <w:r>
+        <w:rPr>
+          <w:lang w:val="pt-PT"/>
+        </w:rPr>
+        <w:t>SGBD :  MySQL ou MariaDB (mais recente)</w:t>
+      </w:r>
     </w:p>
     <w:p>
       <w:pPr>
@@ -4004,12 +4132,125 @@
 <file path=word/numbering.xml><?xml version="1.0" encoding="utf-8"?>
 <w:numbering xmlns:wpc="http://schemas.microsoft.com/office/word/2010/wordprocessingCanvas" xmlns:cx="http://schemas.microsoft.com/office/drawing/2014/chartex" xmlns:mc="http://schemas.openxmlformats.org/markup-compatibility/2006" xmlns:o="urn:schemas-microsoft-com:office:office" xmlns:r="http://schemas.openxmlformats.org/officeDocument/2006/relationships" xmlns:m="http://schemas.openxmlformats.org/officeDocument/2006/math" xmlns:v="urn:schemas-microsoft-com:vml" xmlns:wp14="http://schemas.microsoft.com/office/word/2010/wordprocessingDrawing" xmlns:wp="http://schemas.openxmlformats.org/drawingml/2006/wordprocessingDrawing" xmlns:w10="urn:schemas-microsoft-com:office:word" xmlns:w="http://schemas.openxmlformats.org/wordprocessingml/2006/main" xmlns:w14="http://schemas.microsoft.com/office/word/2010/wordml" xmlns:w15="http://schemas.microsoft.com/office/word/2012/wordml" xmlns:w16se="http://schemas.microsoft.com/office/word/2015/wordml/symex" xmlns:wpg="http://schemas.microsoft.com/office/word/2010/wordprocessingGroup" xmlns:wpi="http://schemas.microsoft.com/office/word/2010/wordprocessingInk" xmlns:wne="http://schemas.microsoft.com/office/word/2006/wordml" xmlns:wps="http://schemas.microsoft.com/office/word/2010/wordprocessingShape" mc:Ignorable="w14 w15 w16se wp14">
   <w:abstractNum w:abstractNumId="0" w15:restartNumberingAfterBreak="0">
+    <w:nsid w:val="33822CEC"/>
+    <w:multiLevelType w:val="hybridMultilevel"/>
+    <w:tmpl w:val="DD849ABA"/>
+    <w:lvl w:ilvl="0" w:tplc="04090001">
+      <w:start w:val="1"/>
+      <w:numFmt w:val="bullet"/>
+      <w:lvlText w:val=""/>
+      <w:lvlJc w:val="left"/>
+      <w:pPr>
+        <w:ind w:left="720" w:hanging="360"/>
+      </w:pPr>
+      <w:rPr>
+        <w:rFonts w:ascii="Symbol" w:hAnsi="Symbol" w:hint="default"/>
+      </w:rPr>
+    </w:lvl>
+    <w:lvl w:ilvl="1" w:tplc="04090003" w:tentative="1">
+      <w:start w:val="1"/>
+      <w:numFmt w:val="bullet"/>
+      <w:lvlText w:val="o"/>
+      <w:lvlJc w:val="left"/>
+      <w:pPr>
+        <w:ind w:left="1440" w:hanging="360"/>
+      </w:pPr>
+      <w:rPr>
+        <w:rFonts w:ascii="Courier New" w:hAnsi="Courier New" w:cs="Courier New" w:hint="default"/>
+      </w:rPr>
+    </w:lvl>
+    <w:lvl w:ilvl="2" w:tplc="04090005" w:tentative="1">
+      <w:start w:val="1"/>
+      <w:numFmt w:val="bullet"/>
+      <w:lvlText w:val=""/>
+      <w:lvlJc w:val="left"/>
+      <w:pPr>
+        <w:ind w:left="2160" w:hanging="360"/>
+      </w:pPr>
+      <w:rPr>
+        <w:rFonts w:ascii="Wingdings" w:hAnsi="Wingdings" w:hint="default"/>
+      </w:rPr>
+    </w:lvl>
+    <w:lvl w:ilvl="3" w:tplc="04090001" w:tentative="1">
+      <w:start w:val="1"/>
+      <w:numFmt w:val="bullet"/>
+      <w:lvlText w:val=""/>
+      <w:lvlJc w:val="left"/>
+      <w:pPr>
+        <w:ind w:left="2880" w:hanging="360"/>
+      </w:pPr>
+      <w:rPr>
+        <w:rFonts w:ascii="Symbol" w:hAnsi="Symbol" w:hint="default"/>
+      </w:rPr>
+    </w:lvl>
+    <w:lvl w:ilvl="4" w:tplc="04090003" w:tentative="1">
+      <w:start w:val="1"/>
+      <w:numFmt w:val="bullet"/>
+      <w:lvlText w:val="o"/>
+      <w:lvlJc w:val="left"/>
+      <w:pPr>
+        <w:ind w:left="3600" w:hanging="360"/>
+      </w:pPr>
+      <w:rPr>
+        <w:rFonts w:ascii="Courier New" w:hAnsi="Courier New" w:cs="Courier New" w:hint="default"/>
+      </w:rPr>
+    </w:lvl>
+    <w:lvl w:ilvl="5" w:tplc="04090005" w:tentative="1">
+      <w:start w:val="1"/>
+      <w:numFmt w:val="bullet"/>
+      <w:lvlText w:val=""/>
+      <w:lvlJc w:val="left"/>
+      <w:pPr>
+        <w:ind w:left="4320" w:hanging="360"/>
+      </w:pPr>
+      <w:rPr>
+        <w:rFonts w:ascii="Wingdings" w:hAnsi="Wingdings" w:hint="default"/>
+      </w:rPr>
+    </w:lvl>
+    <w:lvl w:ilvl="6" w:tplc="04090001" w:tentative="1">
+      <w:start w:val="1"/>
+      <w:numFmt w:val="bullet"/>
+      <w:lvlText w:val=""/>
+      <w:lvlJc w:val="left"/>
+      <w:pPr>
+        <w:ind w:left="5040" w:hanging="360"/>
+      </w:pPr>
+      <w:rPr>
+        <w:rFonts w:ascii="Symbol" w:hAnsi="Symbol" w:hint="default"/>
+      </w:rPr>
+    </w:lvl>
+    <w:lvl w:ilvl="7" w:tplc="04090003" w:tentative="1">
+      <w:start w:val="1"/>
+      <w:numFmt w:val="bullet"/>
+      <w:lvlText w:val="o"/>
+      <w:lvlJc w:val="left"/>
+      <w:pPr>
+        <w:ind w:left="5760" w:hanging="360"/>
+      </w:pPr>
+      <w:rPr>
+        <w:rFonts w:ascii="Courier New" w:hAnsi="Courier New" w:cs="Courier New" w:hint="default"/>
+      </w:rPr>
+    </w:lvl>
+    <w:lvl w:ilvl="8" w:tplc="04090005" w:tentative="1">
+      <w:start w:val="1"/>
+      <w:numFmt w:val="bullet"/>
+      <w:lvlText w:val=""/>
+      <w:lvlJc w:val="left"/>
+      <w:pPr>
+        <w:ind w:left="6480" w:hanging="360"/>
+      </w:pPr>
+      <w:rPr>
+        <w:rFonts w:ascii="Wingdings" w:hAnsi="Wingdings" w:hint="default"/>
+      </w:rPr>
+    </w:lvl>
+  </w:abstractNum>
+  <w:abstractNum w:abstractNumId="1" w15:restartNumberingAfterBreak="0">
     <w:nsid w:val="344330AF"/>
     <w:multiLevelType w:val="multilevel"/>
     <w:tmpl w:val="32741A2E"/>
     <w:numStyleLink w:val="ListeAltran"/>
   </w:abstractNum>
-  <w:abstractNum w:abstractNumId="1" w15:restartNumberingAfterBreak="0">
+  <w:abstractNum w:abstractNumId="2" w15:restartNumberingAfterBreak="0">
     <w:nsid w:val="3E853724"/>
     <w:multiLevelType w:val="hybridMultilevel"/>
     <w:tmpl w:val="211A30B0"/>
@@ -4095,7 +4336,7 @@
       </w:pPr>
     </w:lvl>
   </w:abstractNum>
-  <w:abstractNum w:abstractNumId="2" w15:restartNumberingAfterBreak="0">
+  <w:abstractNum w:abstractNumId="3" w15:restartNumberingAfterBreak="0">
     <w:nsid w:val="4AC94999"/>
     <w:multiLevelType w:val="multilevel"/>
     <w:tmpl w:val="32741A2E"/>
@@ -4213,7 +4454,7 @@
       </w:rPr>
     </w:lvl>
   </w:abstractNum>
-  <w:abstractNum w:abstractNumId="3" w15:restartNumberingAfterBreak="0">
+  <w:abstractNum w:abstractNumId="4" w15:restartNumberingAfterBreak="0">
     <w:nsid w:val="605C64C4"/>
     <w:multiLevelType w:val="hybridMultilevel"/>
     <w:tmpl w:val="F606D21C"/>
@@ -4330,7 +4571,7 @@
       </w:pPr>
     </w:lvl>
   </w:abstractNum>
-  <w:abstractNum w:abstractNumId="4" w15:restartNumberingAfterBreak="0">
+  <w:abstractNum w:abstractNumId="5" w15:restartNumberingAfterBreak="0">
     <w:nsid w:val="639D52E3"/>
     <w:multiLevelType w:val="hybridMultilevel"/>
     <w:tmpl w:val="FE3A7C4A"/>
@@ -4443,7 +4684,7 @@
       </w:rPr>
     </w:lvl>
   </w:abstractNum>
-  <w:abstractNum w:abstractNumId="5" w15:restartNumberingAfterBreak="0">
+  <w:abstractNum w:abstractNumId="6" w15:restartNumberingAfterBreak="0">
     <w:nsid w:val="64A54A32"/>
     <w:multiLevelType w:val="hybridMultilevel"/>
     <w:tmpl w:val="63E0E046"/>
@@ -4557,55 +4798,61 @@
     </w:lvl>
   </w:abstractNum>
   <w:num w:numId="1">
+    <w:abstractNumId w:val="5"/>
+  </w:num>
+  <w:num w:numId="2">
+    <w:abstractNumId w:val="3"/>
+  </w:num>
+  <w:num w:numId="3">
+    <w:abstractNumId w:val="1"/>
+  </w:num>
+  <w:num w:numId="4">
     <w:abstractNumId w:val="4"/>
   </w:num>
-  <w:num w:numId="2">
+  <w:num w:numId="5">
+    <w:abstractNumId w:val="3"/>
+  </w:num>
+  <w:num w:numId="6">
+    <w:abstractNumId w:val="3"/>
+  </w:num>
+  <w:num w:numId="7">
+    <w:abstractNumId w:val="3"/>
+  </w:num>
+  <w:num w:numId="8">
+    <w:abstractNumId w:val="3"/>
+  </w:num>
+  <w:num w:numId="9">
+    <w:abstractNumId w:val="3"/>
+  </w:num>
+  <w:num w:numId="10">
+    <w:abstractNumId w:val="3"/>
+  </w:num>
+  <w:num w:numId="11">
+    <w:abstractNumId w:val="3"/>
+  </w:num>
+  <w:num w:numId="12">
+    <w:abstractNumId w:val="3"/>
+  </w:num>
+  <w:num w:numId="13">
+    <w:abstractNumId w:val="3"/>
+  </w:num>
+  <w:num w:numId="14">
+    <w:abstractNumId w:val="3"/>
+  </w:num>
+  <w:num w:numId="15">
+    <w:abstractNumId w:val="3"/>
+  </w:num>
+  <w:num w:numId="16">
     <w:abstractNumId w:val="2"/>
   </w:num>
-  <w:num w:numId="3">
+  <w:num w:numId="17">
+    <w:abstractNumId w:val="6"/>
+  </w:num>
+  <w:num w:numId="18">
     <w:abstractNumId w:val="0"/>
   </w:num>
-  <w:num w:numId="4">
+  <w:num w:numId="19">
     <w:abstractNumId w:val="3"/>
-  </w:num>
-  <w:num w:numId="5">
-    <w:abstractNumId w:val="2"/>
-  </w:num>
-  <w:num w:numId="6">
-    <w:abstractNumId w:val="2"/>
-  </w:num>
-  <w:num w:numId="7">
-    <w:abstractNumId w:val="2"/>
-  </w:num>
-  <w:num w:numId="8">
-    <w:abstractNumId w:val="2"/>
-  </w:num>
-  <w:num w:numId="9">
-    <w:abstractNumId w:val="2"/>
-  </w:num>
-  <w:num w:numId="10">
-    <w:abstractNumId w:val="2"/>
-  </w:num>
-  <w:num w:numId="11">
-    <w:abstractNumId w:val="2"/>
-  </w:num>
-  <w:num w:numId="12">
-    <w:abstractNumId w:val="2"/>
-  </w:num>
-  <w:num w:numId="13">
-    <w:abstractNumId w:val="2"/>
-  </w:num>
-  <w:num w:numId="14">
-    <w:abstractNumId w:val="2"/>
-  </w:num>
-  <w:num w:numId="15">
-    <w:abstractNumId w:val="2"/>
-  </w:num>
-  <w:num w:numId="16">
-    <w:abstractNumId w:val="1"/>
-  </w:num>
-  <w:num w:numId="17">
-    <w:abstractNumId w:val="5"/>
   </w:num>
 </w:numbering>
 </file>
@@ -6132,7 +6379,7 @@
 </file>
 
 <file path=customXml/itemProps4.xml><?xml version="1.0" encoding="utf-8"?>
-<ds:datastoreItem xmlns:ds="http://schemas.openxmlformats.org/officeDocument/2006/customXml" ds:itemID="{AF3463E7-C7E4-4FD2-9055-093B3A7BBB70}">
+<ds:datastoreItem xmlns:ds="http://schemas.openxmlformats.org/officeDocument/2006/customXml" ds:itemID="{7B9318A5-1631-4A8D-8840-BE8280B6390D}">
   <ds:schemaRefs>
     <ds:schemaRef ds:uri="http://schemas.openxmlformats.org/officeDocument/2006/bibliography"/>
   </ds:schemaRefs>

</xml_diff>